<commit_message>
Eliminar Alquileres y recibos
</commit_message>
<xml_diff>
--- a/Bitacora/Bitácora de Actividades 1.docx
+++ b/Bitacora/Bitácora de Actividades 1.docx
@@ -3265,17 +3265,6 @@
               <w:t>Calcular el total de pago</w:t>
             </w:r>
           </w:p>
-          <w:p>
-            <w:pPr>
-              <w:spacing w:line="259" w:lineRule="auto"/>
-              <w:jc w:val="both"/>
-              <w:rPr>
-                <w:rFonts w:ascii="Century Gothic" w:hAnsi="Century Gothic"/>
-                <w:sz w:val="24"/>
-                <w:szCs w:val="24"/>
-              </w:rPr>
-            </w:pPr>
-          </w:p>
         </w:tc>
         <w:tc>
           <w:tcPr>
@@ -3560,6 +3549,17 @@
               <w:t>Buscando información</w:t>
             </w:r>
           </w:p>
+          <w:p>
+            <w:pPr>
+              <w:spacing w:line="259" w:lineRule="auto"/>
+              <w:jc w:val="both"/>
+              <w:rPr>
+                <w:rFonts w:ascii="Century Gothic" w:hAnsi="Century Gothic"/>
+                <w:sz w:val="24"/>
+                <w:szCs w:val="24"/>
+              </w:rPr>
+            </w:pPr>
+          </w:p>
         </w:tc>
         <w:tc>
           <w:tcPr>
@@ -3702,6 +3702,17 @@
               <w:t>Registrando alquileres + validaciones</w:t>
             </w:r>
           </w:p>
+          <w:p>
+            <w:pPr>
+              <w:spacing w:line="259" w:lineRule="auto"/>
+              <w:jc w:val="both"/>
+              <w:rPr>
+                <w:rFonts w:ascii="Century Gothic" w:hAnsi="Century Gothic"/>
+                <w:sz w:val="24"/>
+                <w:szCs w:val="24"/>
+              </w:rPr>
+            </w:pPr>
+          </w:p>
         </w:tc>
         <w:tc>
           <w:tcPr>
@@ -3788,6 +3799,1087 @@
                 <w:b/>
                 <w:sz w:val="24"/>
                 <w:szCs w:val="24"/>
+              </w:rPr>
+            </w:pPr>
+          </w:p>
+        </w:tc>
+      </w:tr>
+      <w:tr>
+        <w:trPr>
+          <w:trHeight w:val="558"/>
+        </w:trPr>
+        <w:tc>
+          <w:tcPr>
+            <w:tcW w:w="1008" w:type="dxa"/>
+          </w:tcPr>
+          <w:p>
+            <w:pPr>
+              <w:spacing w:line="259" w:lineRule="auto"/>
+              <w:rPr>
+                <w:rFonts w:ascii="Century Gothic" w:hAnsi="Century Gothic"/>
+                <w:sz w:val="24"/>
+                <w:szCs w:val="24"/>
+              </w:rPr>
+            </w:pPr>
+            <w:r>
+              <w:rPr>
+                <w:rFonts w:ascii="Century Gothic" w:hAnsi="Century Gothic"/>
+                <w:sz w:val="24"/>
+                <w:szCs w:val="24"/>
+              </w:rPr>
+              <w:t>28/07</w:t>
+            </w:r>
+          </w:p>
+        </w:tc>
+        <w:tc>
+          <w:tcPr>
+            <w:tcW w:w="5351" w:type="dxa"/>
+          </w:tcPr>
+          <w:p>
+            <w:pPr>
+              <w:spacing w:line="259" w:lineRule="auto"/>
+              <w:rPr>
+                <w:rFonts w:ascii="Century Gothic" w:hAnsi="Century Gothic"/>
+                <w:sz w:val="24"/>
+                <w:szCs w:val="24"/>
+              </w:rPr>
+            </w:pPr>
+            <w:r>
+              <w:rPr>
+                <w:rFonts w:ascii="Century Gothic" w:hAnsi="Century Gothic"/>
+                <w:sz w:val="24"/>
+                <w:szCs w:val="24"/>
+              </w:rPr>
+              <w:t>Búsqueda de alquileres por nombre+ diseño de interfaz</w:t>
+            </w:r>
+            <w:r>
+              <w:rPr>
+                <w:rFonts w:ascii="Century Gothic" w:hAnsi="Century Gothic"/>
+                <w:sz w:val="24"/>
+                <w:szCs w:val="24"/>
+              </w:rPr>
+              <w:t xml:space="preserve"> </w:t>
+            </w:r>
+            <w:r>
+              <w:rPr>
+                <w:rFonts w:ascii="Century Gothic" w:hAnsi="Century Gothic"/>
+                <w:sz w:val="24"/>
+                <w:szCs w:val="24"/>
+              </w:rPr>
+              <w:t>+ investigación</w:t>
+            </w:r>
+          </w:p>
+        </w:tc>
+        <w:tc>
+          <w:tcPr>
+            <w:tcW w:w="1447" w:type="dxa"/>
+          </w:tcPr>
+          <w:p>
+            <w:pPr>
+              <w:spacing w:line="259" w:lineRule="auto"/>
+              <w:rPr>
+                <w:rFonts w:ascii="Century Gothic" w:hAnsi="Century Gothic"/>
+                <w:sz w:val="24"/>
+                <w:szCs w:val="24"/>
+              </w:rPr>
+            </w:pPr>
+            <w:r>
+              <w:rPr>
+                <w:rFonts w:ascii="Century Gothic" w:hAnsi="Century Gothic"/>
+                <w:sz w:val="24"/>
+                <w:szCs w:val="24"/>
+              </w:rPr>
+              <w:t>10am</w:t>
+            </w:r>
+          </w:p>
+        </w:tc>
+        <w:tc>
+          <w:tcPr>
+            <w:tcW w:w="1302" w:type="dxa"/>
+          </w:tcPr>
+          <w:p>
+            <w:pPr>
+              <w:spacing w:line="259" w:lineRule="auto"/>
+              <w:rPr>
+                <w:rFonts w:ascii="Century Gothic" w:hAnsi="Century Gothic"/>
+                <w:sz w:val="24"/>
+                <w:szCs w:val="24"/>
+              </w:rPr>
+            </w:pPr>
+            <w:r>
+              <w:rPr>
+                <w:rFonts w:ascii="Century Gothic" w:hAnsi="Century Gothic"/>
+                <w:sz w:val="24"/>
+                <w:szCs w:val="24"/>
+              </w:rPr>
+              <w:t>3pm</w:t>
+            </w:r>
+          </w:p>
+        </w:tc>
+        <w:tc>
+          <w:tcPr>
+            <w:tcW w:w="1590" w:type="dxa"/>
+          </w:tcPr>
+          <w:p>
+            <w:pPr>
+              <w:spacing w:line="259" w:lineRule="auto"/>
+              <w:rPr>
+                <w:rFonts w:ascii="Century Gothic" w:hAnsi="Century Gothic"/>
+                <w:sz w:val="24"/>
+                <w:szCs w:val="24"/>
+              </w:rPr>
+            </w:pPr>
+            <w:r>
+              <w:rPr>
+                <w:rFonts w:ascii="Century Gothic" w:hAnsi="Century Gothic"/>
+                <w:sz w:val="24"/>
+                <w:szCs w:val="24"/>
+              </w:rPr>
+              <w:t>5</w:t>
+            </w:r>
+          </w:p>
+        </w:tc>
+        <w:tc>
+          <w:tcPr>
+            <w:tcW w:w="2748" w:type="dxa"/>
+          </w:tcPr>
+          <w:p>
+            <w:pPr>
+              <w:spacing w:line="259" w:lineRule="auto"/>
+              <w:jc w:val="center"/>
+              <w:rPr>
+                <w:rFonts w:ascii="Century Gothic" w:hAnsi="Century Gothic"/>
+                <w:b/>
+                <w:sz w:val="24"/>
+                <w:szCs w:val="24"/>
+              </w:rPr>
+            </w:pPr>
+          </w:p>
+        </w:tc>
+      </w:tr>
+      <w:tr>
+        <w:trPr>
+          <w:trHeight w:val="518"/>
+        </w:trPr>
+        <w:tc>
+          <w:tcPr>
+            <w:tcW w:w="1008" w:type="dxa"/>
+          </w:tcPr>
+          <w:p>
+            <w:pPr>
+              <w:jc w:val="both"/>
+              <w:rPr>
+                <w:rFonts w:ascii="Century Gothic" w:hAnsi="Century Gothic"/>
+                <w:sz w:val="24"/>
+                <w:szCs w:val="24"/>
+              </w:rPr>
+            </w:pPr>
+            <w:r>
+              <w:rPr>
+                <w:rFonts w:ascii="Century Gothic" w:hAnsi="Century Gothic"/>
+                <w:sz w:val="24"/>
+                <w:szCs w:val="24"/>
+              </w:rPr>
+              <w:t>29/07</w:t>
+            </w:r>
+          </w:p>
+        </w:tc>
+        <w:tc>
+          <w:tcPr>
+            <w:tcW w:w="5351" w:type="dxa"/>
+          </w:tcPr>
+          <w:p>
+            <w:pPr>
+              <w:jc w:val="both"/>
+              <w:rPr>
+                <w:rFonts w:ascii="Century Gothic" w:hAnsi="Century Gothic"/>
+                <w:sz w:val="24"/>
+                <w:szCs w:val="24"/>
+              </w:rPr>
+            </w:pPr>
+            <w:r>
+              <w:rPr>
+                <w:rFonts w:ascii="Century Gothic" w:hAnsi="Century Gothic"/>
+                <w:sz w:val="24"/>
+                <w:szCs w:val="24"/>
+              </w:rPr>
+              <w:t>Investigación + búsqueda de todo + validaciones.</w:t>
+            </w:r>
+          </w:p>
+        </w:tc>
+        <w:tc>
+          <w:tcPr>
+            <w:tcW w:w="1447" w:type="dxa"/>
+          </w:tcPr>
+          <w:p>
+            <w:pPr>
+              <w:jc w:val="both"/>
+              <w:rPr>
+                <w:rFonts w:ascii="Century Gothic" w:hAnsi="Century Gothic"/>
+                <w:sz w:val="24"/>
+                <w:szCs w:val="24"/>
+              </w:rPr>
+            </w:pPr>
+            <w:r>
+              <w:rPr>
+                <w:rFonts w:ascii="Century Gothic" w:hAnsi="Century Gothic"/>
+                <w:sz w:val="24"/>
+                <w:szCs w:val="24"/>
+              </w:rPr>
+              <w:t>9am</w:t>
+            </w:r>
+          </w:p>
+        </w:tc>
+        <w:tc>
+          <w:tcPr>
+            <w:tcW w:w="1302" w:type="dxa"/>
+          </w:tcPr>
+          <w:p>
+            <w:pPr>
+              <w:jc w:val="both"/>
+              <w:rPr>
+                <w:rFonts w:ascii="Century Gothic" w:hAnsi="Century Gothic"/>
+                <w:sz w:val="24"/>
+                <w:szCs w:val="24"/>
+              </w:rPr>
+            </w:pPr>
+            <w:r>
+              <w:rPr>
+                <w:rFonts w:ascii="Century Gothic" w:hAnsi="Century Gothic"/>
+                <w:sz w:val="24"/>
+                <w:szCs w:val="24"/>
+              </w:rPr>
+              <w:t>1</w:t>
+            </w:r>
+            <w:r>
+              <w:rPr>
+                <w:rFonts w:ascii="Century Gothic" w:hAnsi="Century Gothic"/>
+                <w:sz w:val="24"/>
+                <w:szCs w:val="24"/>
+              </w:rPr>
+              <w:t>:30</w:t>
+            </w:r>
+            <w:r>
+              <w:rPr>
+                <w:rFonts w:ascii="Century Gothic" w:hAnsi="Century Gothic"/>
+                <w:sz w:val="24"/>
+                <w:szCs w:val="24"/>
+              </w:rPr>
+              <w:t xml:space="preserve"> pm</w:t>
+            </w:r>
+          </w:p>
+        </w:tc>
+        <w:tc>
+          <w:tcPr>
+            <w:tcW w:w="1590" w:type="dxa"/>
+          </w:tcPr>
+          <w:p>
+            <w:pPr>
+              <w:jc w:val="both"/>
+              <w:rPr>
+                <w:rFonts w:ascii="Century Gothic" w:hAnsi="Century Gothic"/>
+                <w:sz w:val="24"/>
+                <w:szCs w:val="24"/>
+              </w:rPr>
+            </w:pPr>
+            <w:r>
+              <w:rPr>
+                <w:rFonts w:ascii="Century Gothic" w:hAnsi="Century Gothic"/>
+                <w:sz w:val="24"/>
+                <w:szCs w:val="24"/>
+              </w:rPr>
+              <w:t>4</w:t>
+            </w:r>
+            <w:r>
+              <w:rPr>
+                <w:rFonts w:ascii="Century Gothic" w:hAnsi="Century Gothic"/>
+                <w:sz w:val="24"/>
+                <w:szCs w:val="24"/>
+              </w:rPr>
+              <w:t>:30</w:t>
+            </w:r>
+          </w:p>
+        </w:tc>
+        <w:tc>
+          <w:tcPr>
+            <w:tcW w:w="2748" w:type="dxa"/>
+          </w:tcPr>
+          <w:p>
+            <w:pPr>
+              <w:rPr>
+                <w:rFonts w:ascii="Century Gothic" w:hAnsi="Century Gothic"/>
+                <w:b/>
+                <w:noProof/>
+                <w:sz w:val="24"/>
+                <w:szCs w:val="24"/>
+                <w:lang w:eastAsia="es-CR"/>
+              </w:rPr>
+            </w:pPr>
+          </w:p>
+        </w:tc>
+      </w:tr>
+      <w:tr>
+        <w:trPr>
+          <w:trHeight w:val="518"/>
+        </w:trPr>
+        <w:tc>
+          <w:tcPr>
+            <w:tcW w:w="1008" w:type="dxa"/>
+          </w:tcPr>
+          <w:p>
+            <w:pPr>
+              <w:jc w:val="both"/>
+              <w:rPr>
+                <w:rFonts w:ascii="Century Gothic" w:hAnsi="Century Gothic"/>
+                <w:sz w:val="24"/>
+                <w:szCs w:val="24"/>
+              </w:rPr>
+            </w:pPr>
+            <w:r>
+              <w:rPr>
+                <w:rFonts w:ascii="Century Gothic" w:hAnsi="Century Gothic"/>
+                <w:sz w:val="24"/>
+                <w:szCs w:val="24"/>
+              </w:rPr>
+              <w:t>31/07</w:t>
+            </w:r>
+          </w:p>
+        </w:tc>
+        <w:tc>
+          <w:tcPr>
+            <w:tcW w:w="5351" w:type="dxa"/>
+          </w:tcPr>
+          <w:p>
+            <w:pPr>
+              <w:jc w:val="both"/>
+              <w:rPr>
+                <w:rFonts w:ascii="Century Gothic" w:hAnsi="Century Gothic"/>
+                <w:sz w:val="24"/>
+                <w:szCs w:val="24"/>
+              </w:rPr>
+            </w:pPr>
+            <w:r>
+              <w:rPr>
+                <w:rFonts w:ascii="Century Gothic" w:hAnsi="Century Gothic"/>
+                <w:sz w:val="24"/>
+                <w:szCs w:val="24"/>
+              </w:rPr>
+              <w:t>Mejoras de interfaz + validaciones en interfaz</w:t>
+            </w:r>
+          </w:p>
+        </w:tc>
+        <w:tc>
+          <w:tcPr>
+            <w:tcW w:w="1447" w:type="dxa"/>
+          </w:tcPr>
+          <w:p>
+            <w:pPr>
+              <w:jc w:val="both"/>
+              <w:rPr>
+                <w:rFonts w:ascii="Century Gothic" w:hAnsi="Century Gothic"/>
+                <w:sz w:val="24"/>
+                <w:szCs w:val="24"/>
+              </w:rPr>
+            </w:pPr>
+            <w:r>
+              <w:rPr>
+                <w:rFonts w:ascii="Century Gothic" w:hAnsi="Century Gothic"/>
+                <w:sz w:val="24"/>
+                <w:szCs w:val="24"/>
+              </w:rPr>
+              <w:t>10am</w:t>
+            </w:r>
+          </w:p>
+        </w:tc>
+        <w:tc>
+          <w:tcPr>
+            <w:tcW w:w="1302" w:type="dxa"/>
+          </w:tcPr>
+          <w:p>
+            <w:pPr>
+              <w:jc w:val="both"/>
+              <w:rPr>
+                <w:rFonts w:ascii="Century Gothic" w:hAnsi="Century Gothic"/>
+                <w:sz w:val="24"/>
+                <w:szCs w:val="24"/>
+              </w:rPr>
+            </w:pPr>
+            <w:r>
+              <w:rPr>
+                <w:rFonts w:ascii="Century Gothic" w:hAnsi="Century Gothic"/>
+                <w:sz w:val="24"/>
+                <w:szCs w:val="24"/>
+              </w:rPr>
+              <w:t>3pm</w:t>
+            </w:r>
+          </w:p>
+        </w:tc>
+        <w:tc>
+          <w:tcPr>
+            <w:tcW w:w="1590" w:type="dxa"/>
+          </w:tcPr>
+          <w:p>
+            <w:pPr>
+              <w:jc w:val="both"/>
+              <w:rPr>
+                <w:rFonts w:ascii="Century Gothic" w:hAnsi="Century Gothic"/>
+                <w:sz w:val="24"/>
+                <w:szCs w:val="24"/>
+              </w:rPr>
+            </w:pPr>
+            <w:r>
+              <w:rPr>
+                <w:rFonts w:ascii="Century Gothic" w:hAnsi="Century Gothic"/>
+                <w:sz w:val="24"/>
+                <w:szCs w:val="24"/>
+              </w:rPr>
+              <w:t>5</w:t>
+            </w:r>
+          </w:p>
+        </w:tc>
+        <w:tc>
+          <w:tcPr>
+            <w:tcW w:w="2748" w:type="dxa"/>
+          </w:tcPr>
+          <w:p>
+            <w:pPr>
+              <w:jc w:val="both"/>
+              <w:rPr>
+                <w:rFonts w:ascii="Century Gothic" w:hAnsi="Century Gothic"/>
+                <w:b/>
+                <w:noProof/>
+                <w:sz w:val="24"/>
+                <w:szCs w:val="24"/>
+                <w:lang w:eastAsia="es-CR"/>
+              </w:rPr>
+            </w:pPr>
+          </w:p>
+        </w:tc>
+      </w:tr>
+      <w:tr>
+        <w:trPr>
+          <w:trHeight w:val="265"/>
+        </w:trPr>
+        <w:tc>
+          <w:tcPr>
+            <w:tcW w:w="1008" w:type="dxa"/>
+          </w:tcPr>
+          <w:p>
+            <w:pPr>
+              <w:jc w:val="both"/>
+              <w:rPr>
+                <w:rFonts w:ascii="Century Gothic" w:hAnsi="Century Gothic"/>
+                <w:sz w:val="24"/>
+                <w:szCs w:val="24"/>
+              </w:rPr>
+            </w:pPr>
+            <w:r>
+              <w:rPr>
+                <w:rFonts w:ascii="Century Gothic" w:hAnsi="Century Gothic"/>
+                <w:sz w:val="24"/>
+                <w:szCs w:val="24"/>
+              </w:rPr>
+              <w:t>01/08</w:t>
+            </w:r>
+          </w:p>
+        </w:tc>
+        <w:tc>
+          <w:tcPr>
+            <w:tcW w:w="5351" w:type="dxa"/>
+          </w:tcPr>
+          <w:p>
+            <w:pPr>
+              <w:jc w:val="both"/>
+              <w:rPr>
+                <w:rFonts w:ascii="Century Gothic" w:hAnsi="Century Gothic"/>
+                <w:sz w:val="24"/>
+                <w:szCs w:val="24"/>
+              </w:rPr>
+            </w:pPr>
+            <w:r>
+              <w:rPr>
+                <w:rFonts w:ascii="Century Gothic" w:hAnsi="Century Gothic"/>
+                <w:sz w:val="24"/>
+                <w:szCs w:val="24"/>
+              </w:rPr>
+              <w:t>Pensar en integrar recibos + investigación</w:t>
+            </w:r>
+          </w:p>
+          <w:p>
+            <w:pPr>
+              <w:jc w:val="both"/>
+              <w:rPr>
+                <w:rFonts w:ascii="Century Gothic" w:hAnsi="Century Gothic"/>
+                <w:sz w:val="24"/>
+                <w:szCs w:val="24"/>
+              </w:rPr>
+            </w:pPr>
+          </w:p>
+        </w:tc>
+        <w:tc>
+          <w:tcPr>
+            <w:tcW w:w="1447" w:type="dxa"/>
+          </w:tcPr>
+          <w:p>
+            <w:pPr>
+              <w:jc w:val="both"/>
+              <w:rPr>
+                <w:rFonts w:ascii="Century Gothic" w:hAnsi="Century Gothic"/>
+                <w:sz w:val="24"/>
+                <w:szCs w:val="24"/>
+              </w:rPr>
+            </w:pPr>
+            <w:r>
+              <w:rPr>
+                <w:rFonts w:ascii="Century Gothic" w:hAnsi="Century Gothic"/>
+                <w:sz w:val="24"/>
+                <w:szCs w:val="24"/>
+              </w:rPr>
+              <w:t>8am</w:t>
+            </w:r>
+          </w:p>
+        </w:tc>
+        <w:tc>
+          <w:tcPr>
+            <w:tcW w:w="1302" w:type="dxa"/>
+          </w:tcPr>
+          <w:p>
+            <w:pPr>
+              <w:jc w:val="both"/>
+              <w:rPr>
+                <w:rFonts w:ascii="Century Gothic" w:hAnsi="Century Gothic"/>
+                <w:sz w:val="24"/>
+                <w:szCs w:val="24"/>
+              </w:rPr>
+            </w:pPr>
+            <w:r>
+              <w:rPr>
+                <w:rFonts w:ascii="Century Gothic" w:hAnsi="Century Gothic"/>
+                <w:sz w:val="24"/>
+                <w:szCs w:val="24"/>
+              </w:rPr>
+              <w:t>10am</w:t>
+            </w:r>
+          </w:p>
+        </w:tc>
+        <w:tc>
+          <w:tcPr>
+            <w:tcW w:w="1590" w:type="dxa"/>
+          </w:tcPr>
+          <w:p>
+            <w:pPr>
+              <w:jc w:val="both"/>
+              <w:rPr>
+                <w:rFonts w:ascii="Century Gothic" w:hAnsi="Century Gothic"/>
+                <w:sz w:val="24"/>
+                <w:szCs w:val="24"/>
+              </w:rPr>
+            </w:pPr>
+            <w:r>
+              <w:rPr>
+                <w:rFonts w:ascii="Century Gothic" w:hAnsi="Century Gothic"/>
+                <w:sz w:val="24"/>
+                <w:szCs w:val="24"/>
+              </w:rPr>
+              <w:t>2</w:t>
+            </w:r>
+          </w:p>
+        </w:tc>
+        <w:tc>
+          <w:tcPr>
+            <w:tcW w:w="2748" w:type="dxa"/>
+          </w:tcPr>
+          <w:p>
+            <w:pPr>
+              <w:jc w:val="both"/>
+              <w:rPr>
+                <w:rFonts w:ascii="Century Gothic" w:hAnsi="Century Gothic"/>
+                <w:b/>
+                <w:noProof/>
+                <w:sz w:val="24"/>
+                <w:szCs w:val="24"/>
+                <w:lang w:eastAsia="es-CR"/>
+              </w:rPr>
+            </w:pPr>
+          </w:p>
+        </w:tc>
+      </w:tr>
+      <w:tr>
+        <w:trPr>
+          <w:trHeight w:val="265"/>
+        </w:trPr>
+        <w:tc>
+          <w:tcPr>
+            <w:tcW w:w="1008" w:type="dxa"/>
+          </w:tcPr>
+          <w:p>
+            <w:pPr>
+              <w:jc w:val="both"/>
+              <w:rPr>
+                <w:rFonts w:ascii="Century Gothic" w:hAnsi="Century Gothic"/>
+                <w:sz w:val="24"/>
+                <w:szCs w:val="24"/>
+              </w:rPr>
+            </w:pPr>
+            <w:r>
+              <w:rPr>
+                <w:rFonts w:ascii="Century Gothic" w:hAnsi="Century Gothic"/>
+                <w:sz w:val="24"/>
+                <w:szCs w:val="24"/>
+              </w:rPr>
+              <w:t>01/08</w:t>
+            </w:r>
+          </w:p>
+        </w:tc>
+        <w:tc>
+          <w:tcPr>
+            <w:tcW w:w="5351" w:type="dxa"/>
+          </w:tcPr>
+          <w:p>
+            <w:pPr>
+              <w:jc w:val="both"/>
+              <w:rPr>
+                <w:rFonts w:ascii="Century Gothic" w:hAnsi="Century Gothic"/>
+                <w:sz w:val="24"/>
+                <w:szCs w:val="24"/>
+              </w:rPr>
+            </w:pPr>
+            <w:r>
+              <w:rPr>
+                <w:rFonts w:ascii="Century Gothic" w:hAnsi="Century Gothic"/>
+                <w:sz w:val="24"/>
+                <w:szCs w:val="24"/>
+              </w:rPr>
+              <w:t>Pasar programación en capaz</w:t>
+            </w:r>
+          </w:p>
+          <w:p>
+            <w:pPr>
+              <w:jc w:val="both"/>
+              <w:rPr>
+                <w:rFonts w:ascii="Century Gothic" w:hAnsi="Century Gothic"/>
+                <w:sz w:val="24"/>
+                <w:szCs w:val="24"/>
+              </w:rPr>
+            </w:pPr>
+          </w:p>
+        </w:tc>
+        <w:tc>
+          <w:tcPr>
+            <w:tcW w:w="1447" w:type="dxa"/>
+          </w:tcPr>
+          <w:p>
+            <w:pPr>
+              <w:jc w:val="both"/>
+              <w:rPr>
+                <w:rFonts w:ascii="Century Gothic" w:hAnsi="Century Gothic"/>
+                <w:sz w:val="24"/>
+                <w:szCs w:val="24"/>
+              </w:rPr>
+            </w:pPr>
+            <w:r>
+              <w:rPr>
+                <w:rFonts w:ascii="Century Gothic" w:hAnsi="Century Gothic"/>
+                <w:sz w:val="24"/>
+                <w:szCs w:val="24"/>
+              </w:rPr>
+              <w:t>10am</w:t>
+            </w:r>
+          </w:p>
+        </w:tc>
+        <w:tc>
+          <w:tcPr>
+            <w:tcW w:w="1302" w:type="dxa"/>
+          </w:tcPr>
+          <w:p>
+            <w:pPr>
+              <w:jc w:val="both"/>
+              <w:rPr>
+                <w:rFonts w:ascii="Century Gothic" w:hAnsi="Century Gothic"/>
+                <w:sz w:val="24"/>
+                <w:szCs w:val="24"/>
+              </w:rPr>
+            </w:pPr>
+            <w:r>
+              <w:rPr>
+                <w:rFonts w:ascii="Century Gothic" w:hAnsi="Century Gothic"/>
+                <w:sz w:val="24"/>
+                <w:szCs w:val="24"/>
+              </w:rPr>
+              <w:t>1pm</w:t>
+            </w:r>
+          </w:p>
+        </w:tc>
+        <w:tc>
+          <w:tcPr>
+            <w:tcW w:w="1590" w:type="dxa"/>
+          </w:tcPr>
+          <w:p>
+            <w:pPr>
+              <w:jc w:val="both"/>
+              <w:rPr>
+                <w:rFonts w:ascii="Century Gothic" w:hAnsi="Century Gothic"/>
+                <w:sz w:val="24"/>
+                <w:szCs w:val="24"/>
+              </w:rPr>
+            </w:pPr>
+            <w:r>
+              <w:rPr>
+                <w:rFonts w:ascii="Century Gothic" w:hAnsi="Century Gothic"/>
+                <w:sz w:val="24"/>
+                <w:szCs w:val="24"/>
+              </w:rPr>
+              <w:t>3</w:t>
+            </w:r>
+          </w:p>
+        </w:tc>
+        <w:tc>
+          <w:tcPr>
+            <w:tcW w:w="2748" w:type="dxa"/>
+          </w:tcPr>
+          <w:p>
+            <w:pPr>
+              <w:jc w:val="both"/>
+              <w:rPr>
+                <w:rFonts w:ascii="Century Gothic" w:hAnsi="Century Gothic"/>
+                <w:b/>
+                <w:noProof/>
+                <w:sz w:val="24"/>
+                <w:szCs w:val="24"/>
+                <w:lang w:eastAsia="es-CR"/>
+              </w:rPr>
+            </w:pPr>
+          </w:p>
+        </w:tc>
+      </w:tr>
+      <w:tr>
+        <w:trPr>
+          <w:trHeight w:val="252"/>
+        </w:trPr>
+        <w:tc>
+          <w:tcPr>
+            <w:tcW w:w="1008" w:type="dxa"/>
+          </w:tcPr>
+          <w:p>
+            <w:pPr>
+              <w:jc w:val="both"/>
+              <w:rPr>
+                <w:rFonts w:ascii="Century Gothic" w:hAnsi="Century Gothic"/>
+                <w:sz w:val="24"/>
+                <w:szCs w:val="24"/>
+              </w:rPr>
+            </w:pPr>
+            <w:r>
+              <w:rPr>
+                <w:rFonts w:ascii="Century Gothic" w:hAnsi="Century Gothic"/>
+                <w:sz w:val="24"/>
+                <w:szCs w:val="24"/>
+              </w:rPr>
+              <w:t>01/08</w:t>
+            </w:r>
+          </w:p>
+        </w:tc>
+        <w:tc>
+          <w:tcPr>
+            <w:tcW w:w="5351" w:type="dxa"/>
+          </w:tcPr>
+          <w:p>
+            <w:pPr>
+              <w:jc w:val="both"/>
+              <w:rPr>
+                <w:rFonts w:ascii="Century Gothic" w:hAnsi="Century Gothic"/>
+                <w:sz w:val="24"/>
+                <w:szCs w:val="24"/>
+              </w:rPr>
+            </w:pPr>
+            <w:r>
+              <w:rPr>
+                <w:rFonts w:ascii="Century Gothic" w:hAnsi="Century Gothic"/>
+                <w:sz w:val="24"/>
+                <w:szCs w:val="24"/>
+              </w:rPr>
+              <w:t>Creaci</w:t>
+            </w:r>
+            <w:r>
+              <w:rPr>
+                <w:rFonts w:ascii="Century Gothic" w:hAnsi="Century Gothic"/>
+                <w:sz w:val="24"/>
+                <w:szCs w:val="24"/>
+              </w:rPr>
+              <w:t>ón de interfaz de recibos y principal</w:t>
+            </w:r>
+          </w:p>
+          <w:p>
+            <w:pPr>
+              <w:jc w:val="both"/>
+              <w:rPr>
+                <w:rFonts w:ascii="Century Gothic" w:hAnsi="Century Gothic"/>
+                <w:sz w:val="24"/>
+                <w:szCs w:val="24"/>
+              </w:rPr>
+            </w:pPr>
+          </w:p>
+        </w:tc>
+        <w:tc>
+          <w:tcPr>
+            <w:tcW w:w="1447" w:type="dxa"/>
+          </w:tcPr>
+          <w:p>
+            <w:pPr>
+              <w:jc w:val="both"/>
+              <w:rPr>
+                <w:rFonts w:ascii="Century Gothic" w:hAnsi="Century Gothic"/>
+                <w:sz w:val="24"/>
+                <w:szCs w:val="24"/>
+              </w:rPr>
+            </w:pPr>
+            <w:r>
+              <w:rPr>
+                <w:rFonts w:ascii="Century Gothic" w:hAnsi="Century Gothic"/>
+                <w:sz w:val="24"/>
+                <w:szCs w:val="24"/>
+              </w:rPr>
+              <w:t>1pm</w:t>
+            </w:r>
+          </w:p>
+        </w:tc>
+        <w:tc>
+          <w:tcPr>
+            <w:tcW w:w="1302" w:type="dxa"/>
+          </w:tcPr>
+          <w:p>
+            <w:pPr>
+              <w:jc w:val="both"/>
+              <w:rPr>
+                <w:rFonts w:ascii="Century Gothic" w:hAnsi="Century Gothic"/>
+                <w:sz w:val="24"/>
+                <w:szCs w:val="24"/>
+              </w:rPr>
+            </w:pPr>
+            <w:r>
+              <w:rPr>
+                <w:rFonts w:ascii="Century Gothic" w:hAnsi="Century Gothic"/>
+                <w:sz w:val="24"/>
+                <w:szCs w:val="24"/>
+              </w:rPr>
+              <w:t>4pm</w:t>
+            </w:r>
+          </w:p>
+        </w:tc>
+        <w:tc>
+          <w:tcPr>
+            <w:tcW w:w="1590" w:type="dxa"/>
+          </w:tcPr>
+          <w:p>
+            <w:pPr>
+              <w:rPr>
+                <w:rFonts w:ascii="Century Gothic" w:hAnsi="Century Gothic"/>
+                <w:sz w:val="24"/>
+                <w:szCs w:val="24"/>
+              </w:rPr>
+            </w:pPr>
+            <w:r>
+              <w:rPr>
+                <w:rFonts w:ascii="Century Gothic" w:hAnsi="Century Gothic"/>
+                <w:sz w:val="24"/>
+                <w:szCs w:val="24"/>
+              </w:rPr>
+              <w:t>3</w:t>
+            </w:r>
+          </w:p>
+        </w:tc>
+        <w:tc>
+          <w:tcPr>
+            <w:tcW w:w="2748" w:type="dxa"/>
+          </w:tcPr>
+          <w:p>
+            <w:pPr>
+              <w:jc w:val="both"/>
+              <w:rPr>
+                <w:rFonts w:ascii="Century Gothic" w:hAnsi="Century Gothic"/>
+                <w:b/>
+                <w:noProof/>
+                <w:sz w:val="24"/>
+                <w:szCs w:val="24"/>
+                <w:lang w:eastAsia="es-CR"/>
+              </w:rPr>
+            </w:pPr>
+          </w:p>
+        </w:tc>
+      </w:tr>
+      <w:tr>
+        <w:trPr>
+          <w:trHeight w:val="252"/>
+        </w:trPr>
+        <w:tc>
+          <w:tcPr>
+            <w:tcW w:w="1008" w:type="dxa"/>
+          </w:tcPr>
+          <w:p>
+            <w:pPr>
+              <w:jc w:val="both"/>
+              <w:rPr>
+                <w:rFonts w:ascii="Century Gothic" w:hAnsi="Century Gothic"/>
+                <w:sz w:val="24"/>
+                <w:szCs w:val="24"/>
+              </w:rPr>
+            </w:pPr>
+            <w:r>
+              <w:rPr>
+                <w:rFonts w:ascii="Century Gothic" w:hAnsi="Century Gothic"/>
+                <w:sz w:val="24"/>
+                <w:szCs w:val="24"/>
+              </w:rPr>
+              <w:t>02/08</w:t>
+            </w:r>
+          </w:p>
+        </w:tc>
+        <w:tc>
+          <w:tcPr>
+            <w:tcW w:w="5351" w:type="dxa"/>
+          </w:tcPr>
+          <w:p>
+            <w:pPr>
+              <w:jc w:val="both"/>
+              <w:rPr>
+                <w:rFonts w:ascii="Century Gothic" w:hAnsi="Century Gothic"/>
+                <w:sz w:val="24"/>
+                <w:szCs w:val="24"/>
+              </w:rPr>
+            </w:pPr>
+            <w:r>
+              <w:rPr>
+                <w:rFonts w:ascii="Century Gothic" w:hAnsi="Century Gothic"/>
+                <w:sz w:val="24"/>
+                <w:szCs w:val="24"/>
+              </w:rPr>
+              <w:t>Integrar base de datos recibos</w:t>
+            </w:r>
+          </w:p>
+          <w:p>
+            <w:pPr>
+              <w:jc w:val="both"/>
+              <w:rPr>
+                <w:rFonts w:ascii="Century Gothic" w:hAnsi="Century Gothic"/>
+                <w:sz w:val="24"/>
+                <w:szCs w:val="24"/>
+              </w:rPr>
+            </w:pPr>
+          </w:p>
+          <w:p>
+            <w:pPr>
+              <w:jc w:val="both"/>
+              <w:rPr>
+                <w:rFonts w:ascii="Century Gothic" w:hAnsi="Century Gothic"/>
+                <w:sz w:val="24"/>
+                <w:szCs w:val="24"/>
+              </w:rPr>
+            </w:pPr>
+          </w:p>
+        </w:tc>
+        <w:tc>
+          <w:tcPr>
+            <w:tcW w:w="1447" w:type="dxa"/>
+          </w:tcPr>
+          <w:p>
+            <w:pPr>
+              <w:jc w:val="both"/>
+              <w:rPr>
+                <w:rFonts w:ascii="Century Gothic" w:hAnsi="Century Gothic"/>
+                <w:sz w:val="24"/>
+                <w:szCs w:val="24"/>
+              </w:rPr>
+            </w:pPr>
+            <w:r>
+              <w:rPr>
+                <w:rFonts w:ascii="Century Gothic" w:hAnsi="Century Gothic"/>
+                <w:sz w:val="24"/>
+                <w:szCs w:val="24"/>
+              </w:rPr>
+              <w:t>9am</w:t>
+            </w:r>
+          </w:p>
+        </w:tc>
+        <w:tc>
+          <w:tcPr>
+            <w:tcW w:w="1302" w:type="dxa"/>
+          </w:tcPr>
+          <w:p>
+            <w:pPr>
+              <w:jc w:val="both"/>
+              <w:rPr>
+                <w:rFonts w:ascii="Century Gothic" w:hAnsi="Century Gothic"/>
+                <w:sz w:val="24"/>
+                <w:szCs w:val="24"/>
+              </w:rPr>
+            </w:pPr>
+            <w:r>
+              <w:rPr>
+                <w:rFonts w:ascii="Century Gothic" w:hAnsi="Century Gothic"/>
+                <w:sz w:val="24"/>
+                <w:szCs w:val="24"/>
+              </w:rPr>
+              <w:t>11am</w:t>
+            </w:r>
+          </w:p>
+        </w:tc>
+        <w:tc>
+          <w:tcPr>
+            <w:tcW w:w="1590" w:type="dxa"/>
+          </w:tcPr>
+          <w:p>
+            <w:pPr>
+              <w:jc w:val="both"/>
+              <w:rPr>
+                <w:rFonts w:ascii="Century Gothic" w:hAnsi="Century Gothic"/>
+                <w:sz w:val="24"/>
+                <w:szCs w:val="24"/>
+              </w:rPr>
+            </w:pPr>
+            <w:r>
+              <w:rPr>
+                <w:rFonts w:ascii="Century Gothic" w:hAnsi="Century Gothic"/>
+                <w:sz w:val="24"/>
+                <w:szCs w:val="24"/>
+              </w:rPr>
+              <w:t>2</w:t>
+            </w:r>
+          </w:p>
+        </w:tc>
+        <w:tc>
+          <w:tcPr>
+            <w:tcW w:w="2748" w:type="dxa"/>
+          </w:tcPr>
+          <w:p>
+            <w:pPr>
+              <w:jc w:val="both"/>
+              <w:rPr>
+                <w:rFonts w:ascii="Century Gothic" w:hAnsi="Century Gothic"/>
+                <w:b/>
+                <w:noProof/>
+                <w:sz w:val="24"/>
+                <w:szCs w:val="24"/>
+                <w:lang w:eastAsia="es-CR"/>
+              </w:rPr>
+            </w:pPr>
+          </w:p>
+          <w:p>
+            <w:pPr>
+              <w:rPr>
+                <w:rFonts w:ascii="Century Gothic" w:hAnsi="Century Gothic"/>
+                <w:sz w:val="24"/>
+                <w:szCs w:val="24"/>
+                <w:lang w:eastAsia="es-CR"/>
+              </w:rPr>
+            </w:pPr>
+          </w:p>
+          <w:p>
+            <w:pPr>
+              <w:rPr>
+                <w:rFonts w:ascii="Century Gothic" w:hAnsi="Century Gothic"/>
+                <w:sz w:val="24"/>
+                <w:szCs w:val="24"/>
+                <w:lang w:eastAsia="es-CR"/>
               </w:rPr>
             </w:pPr>
             <w:r>
@@ -3802,13 +4894,13 @@
               <mc:AlternateContent>
                 <mc:Choice Requires="wps">
                   <w:drawing>
-                    <wp:anchor distT="45720" distB="45720" distL="114300" distR="114300" simplePos="0" relativeHeight="251669504" behindDoc="1" locked="0" layoutInCell="1" allowOverlap="1" wp14:anchorId="122785B0" wp14:editId="11406132">
+                    <wp:anchor distT="45720" distB="45720" distL="114300" distR="114300" simplePos="0" relativeHeight="251663360" behindDoc="1" locked="0" layoutInCell="1" allowOverlap="1" wp14:anchorId="72312FAD" wp14:editId="63FF0764">
                       <wp:simplePos x="0" y="0"/>
                       <wp:positionH relativeFrom="column">
-                        <wp:posOffset>355600</wp:posOffset>
+                        <wp:posOffset>515620</wp:posOffset>
                       </wp:positionH>
                       <wp:positionV relativeFrom="paragraph">
-                        <wp:posOffset>605155</wp:posOffset>
+                        <wp:posOffset>399415</wp:posOffset>
                       </wp:positionV>
                       <wp:extent cx="739140" cy="1404620"/>
                       <wp:effectExtent l="0" t="0" r="3810" b="2540"/>
@@ -3883,11 +4975,11 @@
                 </mc:Choice>
                 <mc:Fallback>
                   <w:pict>
-                    <v:shapetype w14:anchorId="122785B0" id="_x0000_t202" coordsize="21600,21600" o:spt="202" path="m,l,21600r21600,l21600,xe">
+                    <v:shapetype w14:anchorId="72312FAD" id="_x0000_t202" coordsize="21600,21600" o:spt="202" path="m,l,21600r21600,l21600,xe">
                       <v:stroke joinstyle="miter"/>
                       <v:path gradientshapeok="t" o:connecttype="rect"/>
                     </v:shapetype>
-                    <v:shape id="_x0000_s1027" type="#_x0000_t202" style="position:absolute;left:0;text-align:left;margin-left:28pt;margin-top:47.65pt;width:58.2pt;height:110.6pt;z-index:-251646976;visibility:visible;mso-wrap-style:square;mso-width-percent:0;mso-height-percent:200;mso-wrap-distance-left:9pt;mso-wrap-distance-top:3.6pt;mso-wrap-distance-right:9pt;mso-wrap-distance-bottom:3.6pt;mso-position-horizontal:absolute;mso-position-horizontal-relative:text;mso-position-vertical:absolute;mso-position-vertical-relative:text;mso-width-percent:0;mso-height-percent:200;mso-width-relative:margin;mso-height-relative:margin;v-text-anchor:top" o:gfxdata="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" stroked="f">
+                    <v:shape id="_x0000_s1027" type="#_x0000_t202" style="position:absolute;margin-left:40.6pt;margin-top:31.45pt;width:58.2pt;height:110.6pt;z-index:-251653120;visibility:visible;mso-wrap-style:square;mso-width-percent:0;mso-height-percent:200;mso-wrap-distance-left:9pt;mso-wrap-distance-top:3.6pt;mso-wrap-distance-right:9pt;mso-wrap-distance-bottom:3.6pt;mso-position-horizontal:absolute;mso-position-horizontal-relative:text;mso-position-vertical:absolute;mso-position-vertical-relative:text;mso-width-percent:0;mso-height-percent:200;mso-width-relative:margin;mso-height-relative:margin;v-text-anchor:top" o:gfxdata="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" stroked="f">
                       <v:textbox style="mso-fit-shape-to-text:t">
                         <w:txbxContent>
                           <w:p>
@@ -3923,7 +5015,7 @@
       </w:tr>
       <w:tr>
         <w:trPr>
-          <w:trHeight w:val="558"/>
+          <w:trHeight w:val="252"/>
         </w:trPr>
         <w:tc>
           <w:tcPr>
@@ -3931,20 +5023,21 @@
           </w:tcPr>
           <w:p>
             <w:pPr>
-              <w:spacing w:line="259" w:lineRule="auto"/>
-              <w:rPr>
-                <w:rFonts w:ascii="Century Gothic" w:hAnsi="Century Gothic"/>
-                <w:sz w:val="24"/>
-                <w:szCs w:val="24"/>
-              </w:rPr>
-            </w:pPr>
-            <w:r>
-              <w:rPr>
-                <w:rFonts w:ascii="Century Gothic" w:hAnsi="Century Gothic"/>
-                <w:sz w:val="24"/>
-                <w:szCs w:val="24"/>
-              </w:rPr>
-              <w:t>28/07</w:t>
+              <w:jc w:val="both"/>
+              <w:rPr>
+                <w:rFonts w:ascii="Century Gothic" w:hAnsi="Century Gothic"/>
+                <w:sz w:val="24"/>
+                <w:szCs w:val="24"/>
+              </w:rPr>
+            </w:pPr>
+            <w:r>
+              <w:rPr>
+                <w:rFonts w:ascii="Century Gothic" w:hAnsi="Century Gothic"/>
+                <w:sz w:val="24"/>
+                <w:szCs w:val="24"/>
+              </w:rPr>
+              <w:lastRenderedPageBreak/>
+              <w:t>03/08</w:t>
             </w:r>
           </w:p>
         </w:tc>
@@ -3954,37 +5047,31 @@
           </w:tcPr>
           <w:p>
             <w:pPr>
-              <w:spacing w:line="259" w:lineRule="auto"/>
-              <w:rPr>
-                <w:rFonts w:ascii="Century Gothic" w:hAnsi="Century Gothic"/>
-                <w:sz w:val="24"/>
-                <w:szCs w:val="24"/>
-              </w:rPr>
-            </w:pPr>
-            <w:r>
-              <w:rPr>
-                <w:rFonts w:ascii="Century Gothic" w:hAnsi="Century Gothic"/>
-                <w:sz w:val="24"/>
-                <w:szCs w:val="24"/>
-              </w:rPr>
-              <w:t>Búsqueda de alquileres por nombre+ diseño de interfaz</w:t>
-            </w:r>
-            <w:r>
-              <w:rPr>
-                <w:rFonts w:ascii="Century Gothic" w:hAnsi="Century Gothic"/>
-                <w:sz w:val="24"/>
-                <w:szCs w:val="24"/>
-              </w:rPr>
-              <w:t xml:space="preserve"> </w:t>
-            </w:r>
-            <w:r>
-              <w:rPr>
-                <w:rFonts w:ascii="Century Gothic" w:hAnsi="Century Gothic"/>
-                <w:sz w:val="24"/>
-                <w:szCs w:val="24"/>
-              </w:rPr>
-              <w:t>+ investigación</w:t>
-            </w:r>
+              <w:jc w:val="both"/>
+              <w:rPr>
+                <w:rFonts w:ascii="Century Gothic" w:hAnsi="Century Gothic"/>
+                <w:sz w:val="24"/>
+                <w:szCs w:val="24"/>
+              </w:rPr>
+            </w:pPr>
+            <w:r>
+              <w:rPr>
+                <w:rFonts w:ascii="Century Gothic" w:hAnsi="Century Gothic"/>
+                <w:sz w:val="24"/>
+                <w:szCs w:val="24"/>
+              </w:rPr>
+              <w:t>Validaciones + buscar recibos</w:t>
+            </w:r>
+          </w:p>
+          <w:p>
+            <w:pPr>
+              <w:jc w:val="both"/>
+              <w:rPr>
+                <w:rFonts w:ascii="Century Gothic" w:hAnsi="Century Gothic"/>
+                <w:sz w:val="24"/>
+                <w:szCs w:val="24"/>
+              </w:rPr>
+            </w:pPr>
           </w:p>
         </w:tc>
         <w:tc>
@@ -3993,7 +5080,7 @@
           </w:tcPr>
           <w:p>
             <w:pPr>
-              <w:spacing w:line="259" w:lineRule="auto"/>
+              <w:jc w:val="both"/>
               <w:rPr>
                 <w:rFonts w:ascii="Century Gothic" w:hAnsi="Century Gothic"/>
                 <w:sz w:val="24"/>
@@ -4016,20 +5103,20 @@
           </w:tcPr>
           <w:p>
             <w:pPr>
-              <w:spacing w:line="259" w:lineRule="auto"/>
-              <w:rPr>
-                <w:rFonts w:ascii="Century Gothic" w:hAnsi="Century Gothic"/>
-                <w:sz w:val="24"/>
-                <w:szCs w:val="24"/>
-              </w:rPr>
-            </w:pPr>
-            <w:r>
-              <w:rPr>
-                <w:rFonts w:ascii="Century Gothic" w:hAnsi="Century Gothic"/>
-                <w:sz w:val="24"/>
-                <w:szCs w:val="24"/>
-              </w:rPr>
-              <w:t>3pm</w:t>
+              <w:jc w:val="both"/>
+              <w:rPr>
+                <w:rFonts w:ascii="Century Gothic" w:hAnsi="Century Gothic"/>
+                <w:sz w:val="24"/>
+                <w:szCs w:val="24"/>
+              </w:rPr>
+            </w:pPr>
+            <w:r>
+              <w:rPr>
+                <w:rFonts w:ascii="Century Gothic" w:hAnsi="Century Gothic"/>
+                <w:sz w:val="24"/>
+                <w:szCs w:val="24"/>
+              </w:rPr>
+              <w:t>4pm</w:t>
             </w:r>
           </w:p>
         </w:tc>
@@ -4039,594 +5126,20 @@
           </w:tcPr>
           <w:p>
             <w:pPr>
-              <w:spacing w:line="259" w:lineRule="auto"/>
-              <w:rPr>
-                <w:rFonts w:ascii="Century Gothic" w:hAnsi="Century Gothic"/>
-                <w:sz w:val="24"/>
-                <w:szCs w:val="24"/>
-              </w:rPr>
-            </w:pPr>
-            <w:r>
-              <w:rPr>
-                <w:rFonts w:ascii="Century Gothic" w:hAnsi="Century Gothic"/>
-                <w:sz w:val="24"/>
-                <w:szCs w:val="24"/>
-              </w:rPr>
-              <w:t>5</w:t>
-            </w:r>
-          </w:p>
-        </w:tc>
-        <w:tc>
-          <w:tcPr>
-            <w:tcW w:w="2748" w:type="dxa"/>
-          </w:tcPr>
-          <w:p>
-            <w:pPr>
-              <w:spacing w:line="259" w:lineRule="auto"/>
-              <w:jc w:val="center"/>
-              <w:rPr>
-                <w:rFonts w:ascii="Century Gothic" w:hAnsi="Century Gothic"/>
-                <w:b/>
-                <w:sz w:val="24"/>
-                <w:szCs w:val="24"/>
-              </w:rPr>
-            </w:pPr>
-          </w:p>
-        </w:tc>
-      </w:tr>
-      <w:tr>
-        <w:trPr>
-          <w:trHeight w:val="518"/>
-        </w:trPr>
-        <w:tc>
-          <w:tcPr>
-            <w:tcW w:w="1008" w:type="dxa"/>
-          </w:tcPr>
-          <w:p>
-            <w:pPr>
-              <w:jc w:val="both"/>
-              <w:rPr>
-                <w:rFonts w:ascii="Century Gothic" w:hAnsi="Century Gothic"/>
-                <w:sz w:val="24"/>
-                <w:szCs w:val="24"/>
-              </w:rPr>
-            </w:pPr>
-            <w:r>
-              <w:rPr>
-                <w:rFonts w:ascii="Century Gothic" w:hAnsi="Century Gothic"/>
-                <w:sz w:val="24"/>
-                <w:szCs w:val="24"/>
-              </w:rPr>
-              <w:t>29/07</w:t>
-            </w:r>
-          </w:p>
-        </w:tc>
-        <w:tc>
-          <w:tcPr>
-            <w:tcW w:w="5351" w:type="dxa"/>
-          </w:tcPr>
-          <w:p>
-            <w:pPr>
-              <w:jc w:val="both"/>
-              <w:rPr>
-                <w:rFonts w:ascii="Century Gothic" w:hAnsi="Century Gothic"/>
-                <w:sz w:val="24"/>
-                <w:szCs w:val="24"/>
-              </w:rPr>
-            </w:pPr>
-            <w:r>
-              <w:rPr>
-                <w:rFonts w:ascii="Century Gothic" w:hAnsi="Century Gothic"/>
-                <w:sz w:val="24"/>
-                <w:szCs w:val="24"/>
-              </w:rPr>
-              <w:t>Investigación + búsqueda de todo + validaciones.</w:t>
-            </w:r>
-          </w:p>
-        </w:tc>
-        <w:tc>
-          <w:tcPr>
-            <w:tcW w:w="1447" w:type="dxa"/>
-          </w:tcPr>
-          <w:p>
-            <w:pPr>
-              <w:jc w:val="both"/>
-              <w:rPr>
-                <w:rFonts w:ascii="Century Gothic" w:hAnsi="Century Gothic"/>
-                <w:sz w:val="24"/>
-                <w:szCs w:val="24"/>
-              </w:rPr>
-            </w:pPr>
-            <w:r>
-              <w:rPr>
-                <w:rFonts w:ascii="Century Gothic" w:hAnsi="Century Gothic"/>
-                <w:sz w:val="24"/>
-                <w:szCs w:val="24"/>
-              </w:rPr>
-              <w:t>9am</w:t>
-            </w:r>
-          </w:p>
-        </w:tc>
-        <w:tc>
-          <w:tcPr>
-            <w:tcW w:w="1302" w:type="dxa"/>
-          </w:tcPr>
-          <w:p>
-            <w:pPr>
-              <w:jc w:val="both"/>
-              <w:rPr>
-                <w:rFonts w:ascii="Century Gothic" w:hAnsi="Century Gothic"/>
-                <w:sz w:val="24"/>
-                <w:szCs w:val="24"/>
-              </w:rPr>
-            </w:pPr>
-            <w:r>
-              <w:rPr>
-                <w:rFonts w:ascii="Century Gothic" w:hAnsi="Century Gothic"/>
-                <w:sz w:val="24"/>
-                <w:szCs w:val="24"/>
-              </w:rPr>
-              <w:t>1</w:t>
-            </w:r>
-            <w:r>
-              <w:rPr>
-                <w:rFonts w:ascii="Century Gothic" w:hAnsi="Century Gothic"/>
-                <w:sz w:val="24"/>
-                <w:szCs w:val="24"/>
-              </w:rPr>
-              <w:t>:30</w:t>
-            </w:r>
-            <w:r>
-              <w:rPr>
-                <w:rFonts w:ascii="Century Gothic" w:hAnsi="Century Gothic"/>
-                <w:sz w:val="24"/>
-                <w:szCs w:val="24"/>
-              </w:rPr>
-              <w:t xml:space="preserve"> pm</w:t>
-            </w:r>
-          </w:p>
-        </w:tc>
-        <w:tc>
-          <w:tcPr>
-            <w:tcW w:w="1590" w:type="dxa"/>
-          </w:tcPr>
-          <w:p>
-            <w:pPr>
-              <w:jc w:val="both"/>
-              <w:rPr>
-                <w:rFonts w:ascii="Century Gothic" w:hAnsi="Century Gothic"/>
-                <w:sz w:val="24"/>
-                <w:szCs w:val="24"/>
-              </w:rPr>
-            </w:pPr>
-            <w:r>
-              <w:rPr>
-                <w:rFonts w:ascii="Century Gothic" w:hAnsi="Century Gothic"/>
-                <w:sz w:val="24"/>
-                <w:szCs w:val="24"/>
-              </w:rPr>
-              <w:t>4</w:t>
-            </w:r>
-            <w:r>
-              <w:rPr>
-                <w:rFonts w:ascii="Century Gothic" w:hAnsi="Century Gothic"/>
-                <w:sz w:val="24"/>
-                <w:szCs w:val="24"/>
-              </w:rPr>
-              <w:t>:30</w:t>
-            </w:r>
-          </w:p>
-        </w:tc>
-        <w:tc>
-          <w:tcPr>
-            <w:tcW w:w="2748" w:type="dxa"/>
-          </w:tcPr>
-          <w:p>
-            <w:pPr>
-              <w:rPr>
-                <w:rFonts w:ascii="Century Gothic" w:hAnsi="Century Gothic"/>
-                <w:b/>
-                <w:noProof/>
-                <w:sz w:val="24"/>
-                <w:szCs w:val="24"/>
-                <w:lang w:eastAsia="es-CR"/>
-              </w:rPr>
-            </w:pPr>
-          </w:p>
-        </w:tc>
-      </w:tr>
-      <w:tr>
-        <w:trPr>
-          <w:trHeight w:val="518"/>
-        </w:trPr>
-        <w:tc>
-          <w:tcPr>
-            <w:tcW w:w="1008" w:type="dxa"/>
-          </w:tcPr>
-          <w:p>
-            <w:pPr>
-              <w:jc w:val="both"/>
-              <w:rPr>
-                <w:rFonts w:ascii="Century Gothic" w:hAnsi="Century Gothic"/>
-                <w:sz w:val="24"/>
-                <w:szCs w:val="24"/>
-              </w:rPr>
-            </w:pPr>
-            <w:r>
-              <w:rPr>
-                <w:rFonts w:ascii="Century Gothic" w:hAnsi="Century Gothic"/>
-                <w:sz w:val="24"/>
-                <w:szCs w:val="24"/>
-              </w:rPr>
-              <w:t>31/07</w:t>
-            </w:r>
-          </w:p>
-        </w:tc>
-        <w:tc>
-          <w:tcPr>
-            <w:tcW w:w="5351" w:type="dxa"/>
-          </w:tcPr>
-          <w:p>
-            <w:pPr>
-              <w:jc w:val="both"/>
-              <w:rPr>
-                <w:rFonts w:ascii="Century Gothic" w:hAnsi="Century Gothic"/>
-                <w:sz w:val="24"/>
-                <w:szCs w:val="24"/>
-              </w:rPr>
-            </w:pPr>
-            <w:r>
-              <w:rPr>
-                <w:rFonts w:ascii="Century Gothic" w:hAnsi="Century Gothic"/>
-                <w:sz w:val="24"/>
-                <w:szCs w:val="24"/>
-              </w:rPr>
-              <w:t>Mejoras de interfaz + validaciones en interfaz</w:t>
-            </w:r>
-          </w:p>
-        </w:tc>
-        <w:tc>
-          <w:tcPr>
-            <w:tcW w:w="1447" w:type="dxa"/>
-          </w:tcPr>
-          <w:p>
-            <w:pPr>
-              <w:jc w:val="both"/>
-              <w:rPr>
-                <w:rFonts w:ascii="Century Gothic" w:hAnsi="Century Gothic"/>
-                <w:sz w:val="24"/>
-                <w:szCs w:val="24"/>
-              </w:rPr>
-            </w:pPr>
-            <w:r>
-              <w:rPr>
-                <w:rFonts w:ascii="Century Gothic" w:hAnsi="Century Gothic"/>
-                <w:sz w:val="24"/>
-                <w:szCs w:val="24"/>
-              </w:rPr>
-              <w:t>10am</w:t>
-            </w:r>
-          </w:p>
-        </w:tc>
-        <w:tc>
-          <w:tcPr>
-            <w:tcW w:w="1302" w:type="dxa"/>
-          </w:tcPr>
-          <w:p>
-            <w:pPr>
-              <w:jc w:val="both"/>
-              <w:rPr>
-                <w:rFonts w:ascii="Century Gothic" w:hAnsi="Century Gothic"/>
-                <w:sz w:val="24"/>
-                <w:szCs w:val="24"/>
-              </w:rPr>
-            </w:pPr>
-            <w:r>
-              <w:rPr>
-                <w:rFonts w:ascii="Century Gothic" w:hAnsi="Century Gothic"/>
-                <w:sz w:val="24"/>
-                <w:szCs w:val="24"/>
-              </w:rPr>
-              <w:t>3pm</w:t>
-            </w:r>
-          </w:p>
-        </w:tc>
-        <w:tc>
-          <w:tcPr>
-            <w:tcW w:w="1590" w:type="dxa"/>
-          </w:tcPr>
-          <w:p>
-            <w:pPr>
-              <w:jc w:val="both"/>
-              <w:rPr>
-                <w:rFonts w:ascii="Century Gothic" w:hAnsi="Century Gothic"/>
-                <w:sz w:val="24"/>
-                <w:szCs w:val="24"/>
-              </w:rPr>
-            </w:pPr>
-            <w:r>
-              <w:rPr>
-                <w:rFonts w:ascii="Century Gothic" w:hAnsi="Century Gothic"/>
-                <w:sz w:val="24"/>
-                <w:szCs w:val="24"/>
-              </w:rPr>
-              <w:t>5</w:t>
-            </w:r>
-          </w:p>
-        </w:tc>
-        <w:tc>
-          <w:tcPr>
-            <w:tcW w:w="2748" w:type="dxa"/>
-          </w:tcPr>
-          <w:p>
-            <w:pPr>
-              <w:jc w:val="both"/>
-              <w:rPr>
-                <w:rFonts w:ascii="Century Gothic" w:hAnsi="Century Gothic"/>
-                <w:b/>
-                <w:noProof/>
-                <w:sz w:val="24"/>
-                <w:szCs w:val="24"/>
-                <w:lang w:eastAsia="es-CR"/>
-              </w:rPr>
-            </w:pPr>
-          </w:p>
-        </w:tc>
-      </w:tr>
-      <w:tr>
-        <w:trPr>
-          <w:trHeight w:val="265"/>
-        </w:trPr>
-        <w:tc>
-          <w:tcPr>
-            <w:tcW w:w="1008" w:type="dxa"/>
-          </w:tcPr>
-          <w:p>
-            <w:pPr>
-              <w:jc w:val="both"/>
-              <w:rPr>
-                <w:rFonts w:ascii="Century Gothic" w:hAnsi="Century Gothic"/>
-                <w:sz w:val="24"/>
-                <w:szCs w:val="24"/>
-              </w:rPr>
-            </w:pPr>
-            <w:r>
-              <w:rPr>
-                <w:rFonts w:ascii="Century Gothic" w:hAnsi="Century Gothic"/>
-                <w:sz w:val="24"/>
-                <w:szCs w:val="24"/>
-              </w:rPr>
-              <w:t>01/08</w:t>
-            </w:r>
-          </w:p>
-        </w:tc>
-        <w:tc>
-          <w:tcPr>
-            <w:tcW w:w="5351" w:type="dxa"/>
-          </w:tcPr>
-          <w:p>
-            <w:pPr>
-              <w:jc w:val="both"/>
-              <w:rPr>
-                <w:rFonts w:ascii="Century Gothic" w:hAnsi="Century Gothic"/>
-                <w:sz w:val="24"/>
-                <w:szCs w:val="24"/>
-              </w:rPr>
-            </w:pPr>
-            <w:r>
-              <w:rPr>
-                <w:rFonts w:ascii="Century Gothic" w:hAnsi="Century Gothic"/>
-                <w:sz w:val="24"/>
-                <w:szCs w:val="24"/>
-              </w:rPr>
-              <w:t>Pensar en integrar recibos + investigación</w:t>
-            </w:r>
-          </w:p>
-        </w:tc>
-        <w:tc>
-          <w:tcPr>
-            <w:tcW w:w="1447" w:type="dxa"/>
-          </w:tcPr>
-          <w:p>
-            <w:pPr>
-              <w:jc w:val="both"/>
-              <w:rPr>
-                <w:rFonts w:ascii="Century Gothic" w:hAnsi="Century Gothic"/>
-                <w:sz w:val="24"/>
-                <w:szCs w:val="24"/>
-              </w:rPr>
-            </w:pPr>
-            <w:r>
-              <w:rPr>
-                <w:rFonts w:ascii="Century Gothic" w:hAnsi="Century Gothic"/>
-                <w:sz w:val="24"/>
-                <w:szCs w:val="24"/>
-              </w:rPr>
-              <w:t>8am</w:t>
-            </w:r>
-          </w:p>
-        </w:tc>
-        <w:tc>
-          <w:tcPr>
-            <w:tcW w:w="1302" w:type="dxa"/>
-          </w:tcPr>
-          <w:p>
-            <w:pPr>
-              <w:jc w:val="both"/>
-              <w:rPr>
-                <w:rFonts w:ascii="Century Gothic" w:hAnsi="Century Gothic"/>
-                <w:sz w:val="24"/>
-                <w:szCs w:val="24"/>
-              </w:rPr>
-            </w:pPr>
-            <w:r>
-              <w:rPr>
-                <w:rFonts w:ascii="Century Gothic" w:hAnsi="Century Gothic"/>
-                <w:sz w:val="24"/>
-                <w:szCs w:val="24"/>
-              </w:rPr>
-              <w:t>10am</w:t>
-            </w:r>
-          </w:p>
-        </w:tc>
-        <w:tc>
-          <w:tcPr>
-            <w:tcW w:w="1590" w:type="dxa"/>
-          </w:tcPr>
-          <w:p>
-            <w:pPr>
-              <w:jc w:val="both"/>
-              <w:rPr>
-                <w:rFonts w:ascii="Century Gothic" w:hAnsi="Century Gothic"/>
-                <w:sz w:val="24"/>
-                <w:szCs w:val="24"/>
-              </w:rPr>
-            </w:pPr>
-            <w:r>
-              <w:rPr>
-                <w:rFonts w:ascii="Century Gothic" w:hAnsi="Century Gothic"/>
-                <w:sz w:val="24"/>
-                <w:szCs w:val="24"/>
-              </w:rPr>
-              <w:t>2</w:t>
-            </w:r>
-          </w:p>
-        </w:tc>
-        <w:tc>
-          <w:tcPr>
-            <w:tcW w:w="2748" w:type="dxa"/>
-          </w:tcPr>
-          <w:p>
-            <w:pPr>
-              <w:jc w:val="both"/>
-              <w:rPr>
-                <w:rFonts w:ascii="Century Gothic" w:hAnsi="Century Gothic"/>
-                <w:b/>
-                <w:noProof/>
-                <w:sz w:val="24"/>
-                <w:szCs w:val="24"/>
-                <w:lang w:eastAsia="es-CR"/>
-              </w:rPr>
-            </w:pPr>
-          </w:p>
-        </w:tc>
-      </w:tr>
-      <w:tr>
-        <w:trPr>
-          <w:trHeight w:val="265"/>
-        </w:trPr>
-        <w:tc>
-          <w:tcPr>
-            <w:tcW w:w="1008" w:type="dxa"/>
-          </w:tcPr>
-          <w:p>
-            <w:pPr>
-              <w:jc w:val="both"/>
-              <w:rPr>
-                <w:rFonts w:ascii="Century Gothic" w:hAnsi="Century Gothic"/>
-                <w:sz w:val="24"/>
-                <w:szCs w:val="24"/>
-              </w:rPr>
-            </w:pPr>
-            <w:r>
-              <w:rPr>
-                <w:rFonts w:ascii="Century Gothic" w:hAnsi="Century Gothic"/>
-                <w:sz w:val="24"/>
-                <w:szCs w:val="24"/>
-              </w:rPr>
-              <w:t>01/08</w:t>
-            </w:r>
-          </w:p>
-        </w:tc>
-        <w:tc>
-          <w:tcPr>
-            <w:tcW w:w="5351" w:type="dxa"/>
-          </w:tcPr>
-          <w:p>
-            <w:pPr>
-              <w:jc w:val="both"/>
-              <w:rPr>
-                <w:rFonts w:ascii="Century Gothic" w:hAnsi="Century Gothic"/>
-                <w:sz w:val="24"/>
-                <w:szCs w:val="24"/>
-              </w:rPr>
-            </w:pPr>
-            <w:r>
-              <w:rPr>
-                <w:rFonts w:ascii="Century Gothic" w:hAnsi="Century Gothic"/>
-                <w:sz w:val="24"/>
-                <w:szCs w:val="24"/>
-              </w:rPr>
-              <w:t>Pasar programación en capaz</w:t>
-            </w:r>
-          </w:p>
-        </w:tc>
-        <w:tc>
-          <w:tcPr>
-            <w:tcW w:w="1447" w:type="dxa"/>
-          </w:tcPr>
-          <w:p>
-            <w:pPr>
-              <w:jc w:val="both"/>
-              <w:rPr>
-                <w:rFonts w:ascii="Century Gothic" w:hAnsi="Century Gothic"/>
-                <w:sz w:val="24"/>
-                <w:szCs w:val="24"/>
-              </w:rPr>
-            </w:pPr>
-            <w:r>
-              <w:rPr>
-                <w:rFonts w:ascii="Century Gothic" w:hAnsi="Century Gothic"/>
-                <w:sz w:val="24"/>
-                <w:szCs w:val="24"/>
-              </w:rPr>
-              <w:t>10am</w:t>
-            </w:r>
-          </w:p>
-        </w:tc>
-        <w:tc>
-          <w:tcPr>
-            <w:tcW w:w="1302" w:type="dxa"/>
-          </w:tcPr>
-          <w:p>
-            <w:pPr>
-              <w:jc w:val="both"/>
-              <w:rPr>
-                <w:rFonts w:ascii="Century Gothic" w:hAnsi="Century Gothic"/>
-                <w:sz w:val="24"/>
-                <w:szCs w:val="24"/>
-              </w:rPr>
-            </w:pPr>
-            <w:r>
-              <w:rPr>
-                <w:rFonts w:ascii="Century Gothic" w:hAnsi="Century Gothic"/>
-                <w:sz w:val="24"/>
-                <w:szCs w:val="24"/>
-              </w:rPr>
-              <w:t>1pm</w:t>
-            </w:r>
-          </w:p>
-        </w:tc>
-        <w:tc>
-          <w:tcPr>
-            <w:tcW w:w="1590" w:type="dxa"/>
-          </w:tcPr>
-          <w:p>
-            <w:pPr>
-              <w:jc w:val="both"/>
-              <w:rPr>
-                <w:rFonts w:ascii="Century Gothic" w:hAnsi="Century Gothic"/>
-                <w:sz w:val="24"/>
-                <w:szCs w:val="24"/>
-              </w:rPr>
-            </w:pPr>
-            <w:r>
-              <w:rPr>
-                <w:rFonts w:ascii="Century Gothic" w:hAnsi="Century Gothic"/>
-                <w:sz w:val="24"/>
-                <w:szCs w:val="24"/>
-              </w:rPr>
-              <w:t>3</w:t>
+              <w:jc w:val="both"/>
+              <w:rPr>
+                <w:rFonts w:ascii="Century Gothic" w:hAnsi="Century Gothic"/>
+                <w:sz w:val="24"/>
+                <w:szCs w:val="24"/>
+              </w:rPr>
+            </w:pPr>
+            <w:r>
+              <w:rPr>
+                <w:rFonts w:ascii="Century Gothic" w:hAnsi="Century Gothic"/>
+                <w:sz w:val="24"/>
+                <w:szCs w:val="24"/>
+              </w:rPr>
+              <w:t xml:space="preserve">6 </w:t>
             </w:r>
           </w:p>
         </w:tc>
@@ -4672,7 +5185,7 @@
                 <w:sz w:val="24"/>
                 <w:szCs w:val="24"/>
               </w:rPr>
-              <w:t>01/08</w:t>
+              <w:t>04/08</w:t>
             </w:r>
           </w:p>
         </w:tc>
@@ -4695,16 +5208,18 @@
                 <w:sz w:val="24"/>
                 <w:szCs w:val="24"/>
               </w:rPr>
-              <w:t>Creaci</w:t>
-            </w:r>
-            <w:r>
-              <w:rPr>
-                <w:rFonts w:ascii="Century Gothic" w:hAnsi="Century Gothic"/>
-                <w:sz w:val="24"/>
-                <w:szCs w:val="24"/>
-              </w:rPr>
-              <w:t>ón de interfaz de recibos y principal</w:t>
-            </w:r>
+              <w:t>Editar Recibos + Validaciones</w:t>
+            </w:r>
+          </w:p>
+          <w:p>
+            <w:pPr>
+              <w:jc w:val="both"/>
+              <w:rPr>
+                <w:rFonts w:ascii="Century Gothic" w:hAnsi="Century Gothic"/>
+                <w:sz w:val="24"/>
+                <w:szCs w:val="24"/>
+              </w:rPr>
+            </w:pPr>
           </w:p>
         </w:tc>
         <w:tc>
@@ -4726,7 +5241,7 @@
                 <w:sz w:val="24"/>
                 <w:szCs w:val="24"/>
               </w:rPr>
-              <w:t>1pm</w:t>
+              <w:t>10am</w:t>
             </w:r>
           </w:p>
         </w:tc>
@@ -4759,19 +5274,20 @@
           </w:tcPr>
           <w:p>
             <w:pPr>
-              <w:rPr>
-                <w:rFonts w:ascii="Century Gothic" w:hAnsi="Century Gothic"/>
-                <w:sz w:val="24"/>
-                <w:szCs w:val="24"/>
-              </w:rPr>
-            </w:pPr>
-            <w:r>
-              <w:rPr>
-                <w:rFonts w:ascii="Century Gothic" w:hAnsi="Century Gothic"/>
-                <w:sz w:val="24"/>
-                <w:szCs w:val="24"/>
-              </w:rPr>
-              <w:t>3</w:t>
+              <w:jc w:val="both"/>
+              <w:rPr>
+                <w:rFonts w:ascii="Century Gothic" w:hAnsi="Century Gothic"/>
+                <w:sz w:val="24"/>
+                <w:szCs w:val="24"/>
+              </w:rPr>
+            </w:pPr>
+            <w:r>
+              <w:rPr>
+                <w:rFonts w:ascii="Century Gothic" w:hAnsi="Century Gothic"/>
+                <w:sz w:val="24"/>
+                <w:szCs w:val="24"/>
+              </w:rPr>
+              <w:t>6</w:t>
             </w:r>
           </w:p>
         </w:tc>
@@ -4817,7 +5333,7 @@
                 <w:sz w:val="24"/>
                 <w:szCs w:val="24"/>
               </w:rPr>
-              <w:t>02/08</w:t>
+              <w:t>05/08</w:t>
             </w:r>
           </w:p>
         </w:tc>
@@ -4840,8 +5356,18 @@
                 <w:sz w:val="24"/>
                 <w:szCs w:val="24"/>
               </w:rPr>
-              <w:t>Integrar base de datos recibos</w:t>
-            </w:r>
+              <w:t>Editar Alquileres + Validaciones</w:t>
+            </w:r>
+          </w:p>
+          <w:p>
+            <w:pPr>
+              <w:jc w:val="both"/>
+              <w:rPr>
+                <w:rFonts w:ascii="Century Gothic" w:hAnsi="Century Gothic"/>
+                <w:sz w:val="24"/>
+                <w:szCs w:val="24"/>
+              </w:rPr>
+            </w:pPr>
           </w:p>
         </w:tc>
         <w:tc>
@@ -4863,7 +5389,7 @@
                 <w:sz w:val="24"/>
                 <w:szCs w:val="24"/>
               </w:rPr>
-              <w:t>9am</w:t>
+              <w:t>10am</w:t>
             </w:r>
           </w:p>
         </w:tc>
@@ -4886,7 +5412,7 @@
                 <w:sz w:val="24"/>
                 <w:szCs w:val="24"/>
               </w:rPr>
-              <w:t>11am</w:t>
+              <w:t>3pm</w:t>
             </w:r>
           </w:p>
         </w:tc>
@@ -4909,7 +5435,7 @@
                 <w:sz w:val="24"/>
                 <w:szCs w:val="24"/>
               </w:rPr>
-              <w:t>2</w:t>
+              <w:t>5</w:t>
             </w:r>
           </w:p>
         </w:tc>
@@ -4955,7 +5481,7 @@
                 <w:sz w:val="24"/>
                 <w:szCs w:val="24"/>
               </w:rPr>
-              <w:t>02/08</w:t>
+              <w:t>06/08</w:t>
             </w:r>
           </w:p>
         </w:tc>
@@ -4978,8 +5504,18 @@
                 <w:sz w:val="24"/>
                 <w:szCs w:val="24"/>
               </w:rPr>
-              <w:t>Insertar en base de datos los recibos</w:t>
-            </w:r>
+              <w:t>Agregar mejoras a interfaz</w:t>
+            </w:r>
+          </w:p>
+          <w:p>
+            <w:pPr>
+              <w:jc w:val="both"/>
+              <w:rPr>
+                <w:rFonts w:ascii="Century Gothic" w:hAnsi="Century Gothic"/>
+                <w:sz w:val="24"/>
+                <w:szCs w:val="24"/>
+              </w:rPr>
+            </w:pPr>
           </w:p>
         </w:tc>
         <w:tc>
@@ -5001,7 +5537,7 @@
                 <w:sz w:val="24"/>
                 <w:szCs w:val="24"/>
               </w:rPr>
-              <w:t>11am</w:t>
+              <w:t>9am</w:t>
             </w:r>
           </w:p>
         </w:tc>
@@ -5024,7 +5560,7 @@
                 <w:sz w:val="24"/>
                 <w:szCs w:val="24"/>
               </w:rPr>
-              <w:t>4pm</w:t>
+              <w:t>1pm</w:t>
             </w:r>
           </w:p>
         </w:tc>
@@ -5047,7 +5583,7 @@
                 <w:sz w:val="24"/>
                 <w:szCs w:val="24"/>
               </w:rPr>
-              <w:t>5</w:t>
+              <w:t>4</w:t>
             </w:r>
           </w:p>
         </w:tc>
@@ -5093,7 +5629,7 @@
                 <w:sz w:val="24"/>
                 <w:szCs w:val="24"/>
               </w:rPr>
-              <w:t>03/08</w:t>
+              <w:t>07/08</w:t>
             </w:r>
           </w:p>
         </w:tc>
@@ -5116,8 +5652,18 @@
                 <w:sz w:val="24"/>
                 <w:szCs w:val="24"/>
               </w:rPr>
-              <w:t>Validaciones + buscar recibos</w:t>
-            </w:r>
+              <w:t>Mostrar proyecto a Encargada de alquiler</w:t>
+            </w:r>
+          </w:p>
+          <w:p>
+            <w:pPr>
+              <w:jc w:val="both"/>
+              <w:rPr>
+                <w:rFonts w:ascii="Century Gothic" w:hAnsi="Century Gothic"/>
+                <w:sz w:val="24"/>
+                <w:szCs w:val="24"/>
+              </w:rPr>
+            </w:pPr>
           </w:p>
         </w:tc>
         <w:tc>
@@ -5139,7 +5685,7 @@
                 <w:sz w:val="24"/>
                 <w:szCs w:val="24"/>
               </w:rPr>
-              <w:t>10am</w:t>
+              <w:t>1pm</w:t>
             </w:r>
           </w:p>
         </w:tc>
@@ -5162,7 +5708,7 @@
                 <w:sz w:val="24"/>
                 <w:szCs w:val="24"/>
               </w:rPr>
-              <w:t>4pm</w:t>
+              <w:t>2pm</w:t>
             </w:r>
           </w:p>
         </w:tc>
@@ -5185,7 +5731,7 @@
                 <w:sz w:val="24"/>
                 <w:szCs w:val="24"/>
               </w:rPr>
-              <w:t xml:space="preserve">6 </w:t>
+              <w:t>1</w:t>
             </w:r>
           </w:p>
         </w:tc>
@@ -5231,7 +5777,7 @@
                 <w:sz w:val="24"/>
                 <w:szCs w:val="24"/>
               </w:rPr>
-              <w:t>04/08</w:t>
+              <w:t>08/08</w:t>
             </w:r>
           </w:p>
         </w:tc>
@@ -5254,8 +5800,18 @@
                 <w:sz w:val="24"/>
                 <w:szCs w:val="24"/>
               </w:rPr>
-              <w:t>Editar Recibos + Validaciones</w:t>
-            </w:r>
+              <w:t xml:space="preserve">Documentar proyecto + subir a repositorio </w:t>
+            </w:r>
+          </w:p>
+          <w:p>
+            <w:pPr>
+              <w:jc w:val="both"/>
+              <w:rPr>
+                <w:rFonts w:ascii="Century Gothic" w:hAnsi="Century Gothic"/>
+                <w:sz w:val="24"/>
+                <w:szCs w:val="24"/>
+              </w:rPr>
+            </w:pPr>
           </w:p>
         </w:tc>
         <w:tc>
@@ -5277,7 +5833,7 @@
                 <w:sz w:val="24"/>
                 <w:szCs w:val="24"/>
               </w:rPr>
-              <w:t>10am</w:t>
+              <w:t>9am</w:t>
             </w:r>
           </w:p>
         </w:tc>
@@ -5300,7 +5856,7 @@
                 <w:sz w:val="24"/>
                 <w:szCs w:val="24"/>
               </w:rPr>
-              <w:t>4pm</w:t>
+              <w:t>12pm</w:t>
             </w:r>
           </w:p>
         </w:tc>
@@ -5323,7 +5879,7 @@
                 <w:sz w:val="24"/>
                 <w:szCs w:val="24"/>
               </w:rPr>
-              <w:t>6</w:t>
+              <w:t>3</w:t>
             </w:r>
           </w:p>
         </w:tc>
@@ -5363,14 +5919,6 @@
                 <w:szCs w:val="24"/>
               </w:rPr>
             </w:pPr>
-            <w:r>
-              <w:rPr>
-                <w:rFonts w:ascii="Century Gothic" w:hAnsi="Century Gothic"/>
-                <w:sz w:val="24"/>
-                <w:szCs w:val="24"/>
-              </w:rPr>
-              <w:t>05/08</w:t>
-            </w:r>
           </w:p>
         </w:tc>
         <w:tc>
@@ -5386,14 +5934,16 @@
                 <w:szCs w:val="24"/>
               </w:rPr>
             </w:pPr>
-            <w:r>
-              <w:rPr>
-                <w:rFonts w:ascii="Century Gothic" w:hAnsi="Century Gothic"/>
-                <w:sz w:val="24"/>
-                <w:szCs w:val="24"/>
-              </w:rPr>
-              <w:t>Editar Alquileres + Validaciones</w:t>
-            </w:r>
+          </w:p>
+          <w:p>
+            <w:pPr>
+              <w:jc w:val="both"/>
+              <w:rPr>
+                <w:rFonts w:ascii="Century Gothic" w:hAnsi="Century Gothic"/>
+                <w:sz w:val="24"/>
+                <w:szCs w:val="24"/>
+              </w:rPr>
+            </w:pPr>
           </w:p>
         </w:tc>
         <w:tc>
@@ -5409,14 +5959,6 @@
                 <w:szCs w:val="24"/>
               </w:rPr>
             </w:pPr>
-            <w:r>
-              <w:rPr>
-                <w:rFonts w:ascii="Century Gothic" w:hAnsi="Century Gothic"/>
-                <w:sz w:val="24"/>
-                <w:szCs w:val="24"/>
-              </w:rPr>
-              <w:t>10am</w:t>
-            </w:r>
           </w:p>
         </w:tc>
         <w:tc>
@@ -5432,14 +5974,6 @@
                 <w:szCs w:val="24"/>
               </w:rPr>
             </w:pPr>
-            <w:r>
-              <w:rPr>
-                <w:rFonts w:ascii="Century Gothic" w:hAnsi="Century Gothic"/>
-                <w:sz w:val="24"/>
-                <w:szCs w:val="24"/>
-              </w:rPr>
-              <w:t>3pm</w:t>
-            </w:r>
           </w:p>
         </w:tc>
         <w:tc>
@@ -5455,14 +5989,6 @@
                 <w:szCs w:val="24"/>
               </w:rPr>
             </w:pPr>
-            <w:r>
-              <w:rPr>
-                <w:rFonts w:ascii="Century Gothic" w:hAnsi="Century Gothic"/>
-                <w:sz w:val="24"/>
-                <w:szCs w:val="24"/>
-              </w:rPr>
-              <w:t>5</w:t>
-            </w:r>
           </w:p>
         </w:tc>
         <w:tc>
@@ -5501,14 +6027,6 @@
                 <w:szCs w:val="24"/>
               </w:rPr>
             </w:pPr>
-            <w:r>
-              <w:rPr>
-                <w:rFonts w:ascii="Century Gothic" w:hAnsi="Century Gothic"/>
-                <w:sz w:val="24"/>
-                <w:szCs w:val="24"/>
-              </w:rPr>
-              <w:t>06/08</w:t>
-            </w:r>
           </w:p>
         </w:tc>
         <w:tc>
@@ -5524,14 +6042,16 @@
                 <w:szCs w:val="24"/>
               </w:rPr>
             </w:pPr>
-            <w:r>
-              <w:rPr>
-                <w:rFonts w:ascii="Century Gothic" w:hAnsi="Century Gothic"/>
-                <w:sz w:val="24"/>
-                <w:szCs w:val="24"/>
-              </w:rPr>
-              <w:t>Agregar mejoras a interfaz</w:t>
-            </w:r>
+          </w:p>
+          <w:p>
+            <w:pPr>
+              <w:jc w:val="both"/>
+              <w:rPr>
+                <w:rFonts w:ascii="Century Gothic" w:hAnsi="Century Gothic"/>
+                <w:sz w:val="24"/>
+                <w:szCs w:val="24"/>
+              </w:rPr>
+            </w:pPr>
           </w:p>
         </w:tc>
         <w:tc>
@@ -5547,14 +6067,6 @@
                 <w:szCs w:val="24"/>
               </w:rPr>
             </w:pPr>
-            <w:r>
-              <w:rPr>
-                <w:rFonts w:ascii="Century Gothic" w:hAnsi="Century Gothic"/>
-                <w:sz w:val="24"/>
-                <w:szCs w:val="24"/>
-              </w:rPr>
-              <w:t>9am</w:t>
-            </w:r>
           </w:p>
         </w:tc>
         <w:tc>
@@ -5570,14 +6082,6 @@
                 <w:szCs w:val="24"/>
               </w:rPr>
             </w:pPr>
-            <w:r>
-              <w:rPr>
-                <w:rFonts w:ascii="Century Gothic" w:hAnsi="Century Gothic"/>
-                <w:sz w:val="24"/>
-                <w:szCs w:val="24"/>
-              </w:rPr>
-              <w:t>1pm</w:t>
-            </w:r>
           </w:p>
         </w:tc>
         <w:tc>
@@ -5593,14 +6097,6 @@
                 <w:szCs w:val="24"/>
               </w:rPr>
             </w:pPr>
-            <w:r>
-              <w:rPr>
-                <w:rFonts w:ascii="Century Gothic" w:hAnsi="Century Gothic"/>
-                <w:sz w:val="24"/>
-                <w:szCs w:val="24"/>
-              </w:rPr>
-              <w:t>4</w:t>
-            </w:r>
           </w:p>
         </w:tc>
         <w:tc>
@@ -5639,14 +6135,6 @@
                 <w:szCs w:val="24"/>
               </w:rPr>
             </w:pPr>
-            <w:r>
-              <w:rPr>
-                <w:rFonts w:ascii="Century Gothic" w:hAnsi="Century Gothic"/>
-                <w:sz w:val="24"/>
-                <w:szCs w:val="24"/>
-              </w:rPr>
-              <w:t>07/08</w:t>
-            </w:r>
           </w:p>
         </w:tc>
         <w:tc>
@@ -5662,14 +6150,16 @@
                 <w:szCs w:val="24"/>
               </w:rPr>
             </w:pPr>
-            <w:r>
-              <w:rPr>
-                <w:rFonts w:ascii="Century Gothic" w:hAnsi="Century Gothic"/>
-                <w:sz w:val="24"/>
-                <w:szCs w:val="24"/>
-              </w:rPr>
-              <w:t>Mostrar proyecto a Encargada de alquiler</w:t>
-            </w:r>
+          </w:p>
+          <w:p>
+            <w:pPr>
+              <w:jc w:val="both"/>
+              <w:rPr>
+                <w:rFonts w:ascii="Century Gothic" w:hAnsi="Century Gothic"/>
+                <w:sz w:val="24"/>
+                <w:szCs w:val="24"/>
+              </w:rPr>
+            </w:pPr>
           </w:p>
         </w:tc>
         <w:tc>
@@ -5685,14 +6175,6 @@
                 <w:szCs w:val="24"/>
               </w:rPr>
             </w:pPr>
-            <w:r>
-              <w:rPr>
-                <w:rFonts w:ascii="Century Gothic" w:hAnsi="Century Gothic"/>
-                <w:sz w:val="24"/>
-                <w:szCs w:val="24"/>
-              </w:rPr>
-              <w:t>1pm</w:t>
-            </w:r>
           </w:p>
         </w:tc>
         <w:tc>
@@ -5708,14 +6190,6 @@
                 <w:szCs w:val="24"/>
               </w:rPr>
             </w:pPr>
-            <w:r>
-              <w:rPr>
-                <w:rFonts w:ascii="Century Gothic" w:hAnsi="Century Gothic"/>
-                <w:sz w:val="24"/>
-                <w:szCs w:val="24"/>
-              </w:rPr>
-              <w:t>2pm</w:t>
-            </w:r>
           </w:p>
         </w:tc>
         <w:tc>
@@ -5731,14 +6205,6 @@
                 <w:szCs w:val="24"/>
               </w:rPr>
             </w:pPr>
-            <w:r>
-              <w:rPr>
-                <w:rFonts w:ascii="Century Gothic" w:hAnsi="Century Gothic"/>
-                <w:sz w:val="24"/>
-                <w:szCs w:val="24"/>
-              </w:rPr>
-              <w:t>1</w:t>
-            </w:r>
           </w:p>
         </w:tc>
         <w:tc>
@@ -5777,14 +6243,6 @@
                 <w:szCs w:val="24"/>
               </w:rPr>
             </w:pPr>
-            <w:r>
-              <w:rPr>
-                <w:rFonts w:ascii="Century Gothic" w:hAnsi="Century Gothic"/>
-                <w:sz w:val="24"/>
-                <w:szCs w:val="24"/>
-              </w:rPr>
-              <w:t>08/08</w:t>
-            </w:r>
           </w:p>
         </w:tc>
         <w:tc>
@@ -5800,14 +6258,16 @@
                 <w:szCs w:val="24"/>
               </w:rPr>
             </w:pPr>
-            <w:r>
-              <w:rPr>
-                <w:rFonts w:ascii="Century Gothic" w:hAnsi="Century Gothic"/>
-                <w:sz w:val="24"/>
-                <w:szCs w:val="24"/>
-              </w:rPr>
-              <w:t xml:space="preserve">Documentar proyecto + subir a repositorio </w:t>
-            </w:r>
+          </w:p>
+          <w:p>
+            <w:pPr>
+              <w:jc w:val="both"/>
+              <w:rPr>
+                <w:rFonts w:ascii="Century Gothic" w:hAnsi="Century Gothic"/>
+                <w:sz w:val="24"/>
+                <w:szCs w:val="24"/>
+              </w:rPr>
+            </w:pPr>
           </w:p>
         </w:tc>
         <w:tc>
@@ -5823,14 +6283,6 @@
                 <w:szCs w:val="24"/>
               </w:rPr>
             </w:pPr>
-            <w:r>
-              <w:rPr>
-                <w:rFonts w:ascii="Century Gothic" w:hAnsi="Century Gothic"/>
-                <w:sz w:val="24"/>
-                <w:szCs w:val="24"/>
-              </w:rPr>
-              <w:t>9am</w:t>
-            </w:r>
           </w:p>
         </w:tc>
         <w:tc>
@@ -5846,14 +6298,6 @@
                 <w:szCs w:val="24"/>
               </w:rPr>
             </w:pPr>
-            <w:r>
-              <w:rPr>
-                <w:rFonts w:ascii="Century Gothic" w:hAnsi="Century Gothic"/>
-                <w:sz w:val="24"/>
-                <w:szCs w:val="24"/>
-              </w:rPr>
-              <w:t>12pm</w:t>
-            </w:r>
           </w:p>
         </w:tc>
         <w:tc>
@@ -5869,14 +6313,6 @@
                 <w:szCs w:val="24"/>
               </w:rPr>
             </w:pPr>
-            <w:r>
-              <w:rPr>
-                <w:rFonts w:ascii="Century Gothic" w:hAnsi="Century Gothic"/>
-                <w:sz w:val="24"/>
-                <w:szCs w:val="24"/>
-              </w:rPr>
-              <w:t>3</w:t>
-            </w:r>
           </w:p>
         </w:tc>
         <w:tc>
@@ -5931,6 +6367,16 @@
               </w:rPr>
             </w:pPr>
           </w:p>
+          <w:p>
+            <w:pPr>
+              <w:jc w:val="both"/>
+              <w:rPr>
+                <w:rFonts w:ascii="Century Gothic" w:hAnsi="Century Gothic"/>
+                <w:sz w:val="24"/>
+                <w:szCs w:val="24"/>
+              </w:rPr>
+            </w:pPr>
+          </w:p>
         </w:tc>
         <w:tc>
           <w:tcPr>
@@ -6029,6 +6475,16 @@
               </w:rPr>
             </w:pPr>
           </w:p>
+          <w:p>
+            <w:pPr>
+              <w:jc w:val="both"/>
+              <w:rPr>
+                <w:rFonts w:ascii="Century Gothic" w:hAnsi="Century Gothic"/>
+                <w:sz w:val="24"/>
+                <w:szCs w:val="24"/>
+              </w:rPr>
+            </w:pPr>
+          </w:p>
         </w:tc>
         <w:tc>
           <w:tcPr>
@@ -6127,6 +6583,16 @@
               </w:rPr>
             </w:pPr>
           </w:p>
+          <w:p>
+            <w:pPr>
+              <w:jc w:val="both"/>
+              <w:rPr>
+                <w:rFonts w:ascii="Century Gothic" w:hAnsi="Century Gothic"/>
+                <w:sz w:val="24"/>
+                <w:szCs w:val="24"/>
+              </w:rPr>
+            </w:pPr>
+          </w:p>
         </w:tc>
         <w:tc>
           <w:tcPr>
@@ -6179,8 +6645,6 @@
               </w:rPr>
               <w:t>119</w:t>
             </w:r>
-            <w:bookmarkStart w:id="0" w:name="_GoBack"/>
-            <w:bookmarkEnd w:id="0"/>
           </w:p>
         </w:tc>
         <w:tc>
@@ -6212,6 +6676,134 @@
           <w:szCs w:val="40"/>
         </w:rPr>
       </w:pPr>
+      <w:r>
+        <w:rPr>
+          <w:rFonts w:ascii="Century Gothic" w:hAnsi="Century Gothic"/>
+          <w:b/>
+          <w:noProof/>
+          <w:sz w:val="24"/>
+          <w:szCs w:val="24"/>
+          <w:lang w:eastAsia="es-CR"/>
+        </w:rPr>
+        <mc:AlternateContent>
+          <mc:Choice Requires="wps">
+            <w:drawing>
+              <wp:anchor distT="45720" distB="45720" distL="114300" distR="114300" simplePos="0" relativeHeight="251665408" behindDoc="1" locked="0" layoutInCell="1" allowOverlap="1" wp14:anchorId="30D06D9E" wp14:editId="470A1CDE">
+                <wp:simplePos x="0" y="0"/>
+                <wp:positionH relativeFrom="column">
+                  <wp:posOffset>7381875</wp:posOffset>
+                </wp:positionH>
+                <wp:positionV relativeFrom="paragraph">
+                  <wp:posOffset>187960</wp:posOffset>
+                </wp:positionV>
+                <wp:extent cx="739140" cy="1404620"/>
+                <wp:effectExtent l="0" t="0" r="3810" b="2540"/>
+                <wp:wrapNone/>
+                <wp:docPr id="5" name="Cuadro de texto 2"/>
+                <wp:cNvGraphicFramePr>
+                  <a:graphicFrameLocks xmlns:a="http://schemas.openxmlformats.org/drawingml/2006/main"/>
+                </wp:cNvGraphicFramePr>
+                <a:graphic xmlns:a="http://schemas.openxmlformats.org/drawingml/2006/main">
+                  <a:graphicData uri="http://schemas.microsoft.com/office/word/2010/wordprocessingShape">
+                    <wps:wsp>
+                      <wps:cNvSpPr txBox="1">
+                        <a:spLocks noChangeArrowheads="1"/>
+                      </wps:cNvSpPr>
+                      <wps:spPr bwMode="auto">
+                        <a:xfrm>
+                          <a:off x="0" y="0"/>
+                          <a:ext cx="739140" cy="1404620"/>
+                        </a:xfrm>
+                        <a:prstGeom prst="rect">
+                          <a:avLst/>
+                        </a:prstGeom>
+                        <a:solidFill>
+                          <a:srgbClr val="FFFFFF"/>
+                        </a:solidFill>
+                        <a:ln w="9525">
+                          <a:noFill/>
+                          <a:miter lim="800000"/>
+                          <a:headEnd/>
+                          <a:tailEnd/>
+                        </a:ln>
+                      </wps:spPr>
+                      <wps:txbx>
+                        <w:txbxContent>
+                          <w:p>
+                            <w:pPr>
+                              <w:spacing w:after="0"/>
+                              <w:jc w:val="center"/>
+                              <w:rPr>
+                                <w:rFonts w:ascii="Century Gothic" w:hAnsi="Century Gothic"/>
+                                <w:b/>
+                                <w:sz w:val="24"/>
+                                <w:szCs w:val="24"/>
+                              </w:rPr>
+                            </w:pPr>
+                            <w:bookmarkStart w:id="0" w:name="_GoBack"/>
+                            <w:r>
+                              <w:rPr>
+                                <w:rFonts w:ascii="Century Gothic" w:hAnsi="Century Gothic"/>
+                                <w:b/>
+                                <w:sz w:val="24"/>
+                                <w:szCs w:val="24"/>
+                              </w:rPr>
+                              <w:t>Sello</w:t>
+                            </w:r>
+                            <w:bookmarkEnd w:id="0"/>
+                          </w:p>
+                        </w:txbxContent>
+                      </wps:txbx>
+                      <wps:bodyPr rot="0" vert="horz" wrap="square" lIns="91440" tIns="45720" rIns="91440" bIns="45720" anchor="t" anchorCtr="0">
+                        <a:spAutoFit/>
+                      </wps:bodyPr>
+                    </wps:wsp>
+                  </a:graphicData>
+                </a:graphic>
+                <wp14:sizeRelH relativeFrom="margin">
+                  <wp14:pctWidth>0</wp14:pctWidth>
+                </wp14:sizeRelH>
+                <wp14:sizeRelV relativeFrom="margin">
+                  <wp14:pctHeight>20000</wp14:pctHeight>
+                </wp14:sizeRelV>
+              </wp:anchor>
+            </w:drawing>
+          </mc:Choice>
+          <mc:Fallback>
+            <w:pict>
+              <v:shape w14:anchorId="30D06D9E" id="_x0000_s1028" type="#_x0000_t202" style="position:absolute;margin-left:581.25pt;margin-top:14.8pt;width:58.2pt;height:110.6pt;z-index:-251651072;visibility:visible;mso-wrap-style:square;mso-width-percent:0;mso-height-percent:200;mso-wrap-distance-left:9pt;mso-wrap-distance-top:3.6pt;mso-wrap-distance-right:9pt;mso-wrap-distance-bottom:3.6pt;mso-position-horizontal:absolute;mso-position-horizontal-relative:text;mso-position-vertical:absolute;mso-position-vertical-relative:text;mso-width-percent:0;mso-height-percent:200;mso-width-relative:margin;mso-height-relative:margin;v-text-anchor:top" o:gfxdata="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" stroked="f">
+                <v:textbox style="mso-fit-shape-to-text:t">
+                  <w:txbxContent>
+                    <w:p>
+                      <w:pPr>
+                        <w:spacing w:after="0"/>
+                        <w:jc w:val="center"/>
+                        <w:rPr>
+                          <w:rFonts w:ascii="Century Gothic" w:hAnsi="Century Gothic"/>
+                          <w:b/>
+                          <w:sz w:val="24"/>
+                          <w:szCs w:val="24"/>
+                        </w:rPr>
+                      </w:pPr>
+                      <w:bookmarkStart w:id="1" w:name="_GoBack"/>
+                      <w:r>
+                        <w:rPr>
+                          <w:rFonts w:ascii="Century Gothic" w:hAnsi="Century Gothic"/>
+                          <w:b/>
+                          <w:sz w:val="24"/>
+                          <w:szCs w:val="24"/>
+                        </w:rPr>
+                        <w:t>Sello</w:t>
+                      </w:r>
+                      <w:bookmarkEnd w:id="1"/>
+                    </w:p>
+                  </w:txbxContent>
+                </v:textbox>
+              </v:shape>
+            </w:pict>
+          </mc:Fallback>
+        </mc:AlternateContent>
+      </w:r>
     </w:p>
     <w:sectPr>
       <w:headerReference w:type="default" r:id="rId6"/>
@@ -6816,7 +7408,7 @@
             <w:noProof/>
             <w:lang w:val="es-ES"/>
           </w:rPr>
-          <w:t>3</w:t>
+          <w:t>2</w:t>
         </w:r>
         <w:r>
           <w:fldChar w:fldCharType="end"/>

</xml_diff>